<commit_message>
Final presentation & Documentation
</commit_message>
<xml_diff>
--- a/Technical Documentation.docx
+++ b/Technical Documentation.docx
@@ -859,7 +859,7 @@
           <w:r>
             <w:fldChar w:fldCharType="separate"/>
           </w:r>
-          <w:hyperlink w:anchor="_Toc119021002" w:history="1">
+          <w:hyperlink w:anchor="_Toc119351880" w:history="1">
             <w:r>
               <w:rPr>
                 <w:rStyle w:val="Hyperlink"/>
@@ -888,7 +888,7 @@
                 <w:noProof/>
                 <w:webHidden/>
               </w:rPr>
-              <w:instrText xml:space="preserve"> PAGEREF _Toc119021002 \h </w:instrText>
+              <w:instrText xml:space="preserve"> PAGEREF _Toc119351880 \h </w:instrText>
             </w:r>
             <w:r>
               <w:rPr>
@@ -931,7 +931,7 @@
               <w:lang w:val="en-US"/>
             </w:rPr>
           </w:pPr>
-          <w:hyperlink w:anchor="_Toc119021003" w:history="1">
+          <w:hyperlink w:anchor="_Toc119351881" w:history="1">
             <w:r>
               <w:rPr>
                 <w:rStyle w:val="Hyperlink"/>
@@ -960,7 +960,7 @@
                 <w:noProof/>
                 <w:webHidden/>
               </w:rPr>
-              <w:instrText xml:space="preserve"> PAGEREF _Toc119021003 \h </w:instrText>
+              <w:instrText xml:space="preserve"> PAGEREF _Toc119351881 \h </w:instrText>
             </w:r>
             <w:r>
               <w:rPr>
@@ -1003,7 +1003,7 @@
               <w:lang w:val="en-US"/>
             </w:rPr>
           </w:pPr>
-          <w:hyperlink w:anchor="_Toc119021004" w:history="1">
+          <w:hyperlink w:anchor="_Toc119351882" w:history="1">
             <w:r>
               <w:rPr>
                 <w:rStyle w:val="Hyperlink"/>
@@ -1032,7 +1032,7 @@
                 <w:noProof/>
                 <w:webHidden/>
               </w:rPr>
-              <w:instrText xml:space="preserve"> PAGEREF _Toc119021004 \h </w:instrText>
+              <w:instrText xml:space="preserve"> PAGEREF _Toc119351882 \h </w:instrText>
             </w:r>
             <w:r>
               <w:rPr>
@@ -1075,7 +1075,7 @@
               <w:lang w:val="en-US"/>
             </w:rPr>
           </w:pPr>
-          <w:hyperlink w:anchor="_Toc119021005" w:history="1">
+          <w:hyperlink w:anchor="_Toc119351883" w:history="1">
             <w:r>
               <w:rPr>
                 <w:rStyle w:val="Hyperlink"/>
@@ -1104,7 +1104,7 @@
                 <w:noProof/>
                 <w:webHidden/>
               </w:rPr>
-              <w:instrText xml:space="preserve"> PAGEREF _Toc119021005 \h </w:instrText>
+              <w:instrText xml:space="preserve"> PAGEREF _Toc119351883 \h </w:instrText>
             </w:r>
             <w:r>
               <w:rPr>
@@ -1147,7 +1147,7 @@
               <w:lang w:val="en-US"/>
             </w:rPr>
           </w:pPr>
-          <w:hyperlink w:anchor="_Toc119021006" w:history="1">
+          <w:hyperlink w:anchor="_Toc119351884" w:history="1">
             <w:r>
               <w:rPr>
                 <w:rStyle w:val="Hyperlink"/>
@@ -1176,7 +1176,7 @@
                 <w:noProof/>
                 <w:webHidden/>
               </w:rPr>
-              <w:instrText xml:space="preserve"> PAGEREF _Toc119021006 \h </w:instrText>
+              <w:instrText xml:space="preserve"> PAGEREF _Toc119351884 \h </w:instrText>
             </w:r>
             <w:r>
               <w:rPr>
@@ -1219,7 +1219,7 @@
               <w:lang w:val="en-US"/>
             </w:rPr>
           </w:pPr>
-          <w:hyperlink w:anchor="_Toc119021007" w:history="1">
+          <w:hyperlink w:anchor="_Toc119351885" w:history="1">
             <w:r>
               <w:rPr>
                 <w:rStyle w:val="Hyperlink"/>
@@ -1248,7 +1248,7 @@
                 <w:noProof/>
                 <w:webHidden/>
               </w:rPr>
-              <w:instrText xml:space="preserve"> PAGEREF _Toc119021007 \h </w:instrText>
+              <w:instrText xml:space="preserve"> PAGEREF _Toc119351885 \h </w:instrText>
             </w:r>
             <w:r>
               <w:rPr>
@@ -1291,7 +1291,7 @@
               <w:lang w:val="en-US"/>
             </w:rPr>
           </w:pPr>
-          <w:hyperlink w:anchor="_Toc119021008" w:history="1">
+          <w:hyperlink w:anchor="_Toc119351886" w:history="1">
             <w:r>
               <w:rPr>
                 <w:rStyle w:val="Hyperlink"/>
@@ -1320,7 +1320,7 @@
                 <w:noProof/>
                 <w:webHidden/>
               </w:rPr>
-              <w:instrText xml:space="preserve"> PAGEREF _Toc119021008 \h </w:instrText>
+              <w:instrText xml:space="preserve"> PAGEREF _Toc119351886 \h </w:instrText>
             </w:r>
             <w:r>
               <w:rPr>
@@ -1363,7 +1363,7 @@
               <w:lang w:val="en-US"/>
             </w:rPr>
           </w:pPr>
-          <w:hyperlink w:anchor="_Toc119021009" w:history="1">
+          <w:hyperlink w:anchor="_Toc119351887" w:history="1">
             <w:r>
               <w:rPr>
                 <w:rStyle w:val="Hyperlink"/>
@@ -1392,7 +1392,79 @@
                 <w:noProof/>
                 <w:webHidden/>
               </w:rPr>
-              <w:instrText xml:space="preserve"> PAGEREF _Toc119021009 \h </w:instrText>
+              <w:instrText xml:space="preserve"> PAGEREF _Toc119351887 \h </w:instrText>
+            </w:r>
+            <w:r>
+              <w:rPr>
+                <w:noProof/>
+                <w:webHidden/>
+              </w:rPr>
+            </w:r>
+            <w:r>
+              <w:rPr>
+                <w:noProof/>
+                <w:webHidden/>
+              </w:rPr>
+              <w:fldChar w:fldCharType="separate"/>
+            </w:r>
+            <w:r>
+              <w:rPr>
+                <w:noProof/>
+                <w:webHidden/>
+              </w:rPr>
+              <w:t>8</w:t>
+            </w:r>
+            <w:r>
+              <w:rPr>
+                <w:noProof/>
+                <w:webHidden/>
+              </w:rPr>
+              <w:fldChar w:fldCharType="end"/>
+            </w:r>
+          </w:hyperlink>
+        </w:p>
+        <w:p>
+          <w:pPr>
+            <w:pStyle w:val="TOC2"/>
+            <w:tabs>
+              <w:tab w:val="right" w:leader="dot" w:pos="9350"/>
+            </w:tabs>
+            <w:rPr>
+              <w:rFonts w:eastAsiaTheme="minorEastAsia"/>
+              <w:noProof/>
+              <w:lang w:val="en-US"/>
+            </w:rPr>
+          </w:pPr>
+          <w:hyperlink w:anchor="_Toc119351888" w:history="1">
+            <w:r>
+              <w:rPr>
+                <w:rStyle w:val="Hyperlink"/>
+                <w:rFonts w:eastAsia="Times New Roman"/>
+                <w:noProof/>
+                <w:lang w:val="en-US"/>
+              </w:rPr>
+              <w:t>Analysis of visualizations from each cluster.</w:t>
+            </w:r>
+            <w:r>
+              <w:rPr>
+                <w:noProof/>
+                <w:webHidden/>
+              </w:rPr>
+              <w:tab/>
+            </w:r>
+            <w:r>
+              <w:rPr>
+                <w:noProof/>
+                <w:webHidden/>
+              </w:rPr>
+              <w:fldChar w:fldCharType="begin"/>
+            </w:r>
+            <w:r>
+              <w:rPr>
+                <w:noProof/>
+                <w:webHidden/>
+              </w:rPr>
+              <w:instrText xml:space="preserve"> PAGEREF _Toc119351888 \h </w:instrText>
             </w:r>
             <w:r>
               <w:rPr>
@@ -1463,13 +1535,12 @@
           <w:bCs/>
         </w:rPr>
       </w:pPr>
-      <w:bookmarkStart w:id="0" w:name="_Toc119021002"/>
+      <w:bookmarkStart w:id="0" w:name="_Toc119351880"/>
       <w:r>
         <w:rPr>
           <w:b/>
           <w:bCs/>
         </w:rPr>
-        <w:lastRenderedPageBreak/>
         <w:t>Data Sources</w:t>
       </w:r>
       <w:bookmarkEnd w:id="0"/>
@@ -1651,7 +1722,7 @@
           <w:bCs/>
         </w:rPr>
       </w:pPr>
-      <w:bookmarkStart w:id="1" w:name="_Toc119021003"/>
+      <w:bookmarkStart w:id="1" w:name="_Toc119351881"/>
       <w:r>
         <w:rPr>
           <w:b/>
@@ -1936,7 +2007,7 @@
           <w:bCs/>
         </w:rPr>
       </w:pPr>
-      <w:bookmarkStart w:id="2" w:name="_Toc119021004"/>
+      <w:bookmarkStart w:id="2" w:name="_Toc119351882"/>
       <w:r>
         <w:rPr>
           <w:b/>
@@ -2279,7 +2350,7 @@
           <w:bCs/>
         </w:rPr>
       </w:pPr>
-      <w:bookmarkStart w:id="3" w:name="_Toc119021005"/>
+      <w:bookmarkStart w:id="3" w:name="_Toc119351883"/>
       <w:r>
         <w:rPr>
           <w:b/>
@@ -2576,7 +2647,7 @@
           <w:bCs/>
         </w:rPr>
       </w:pPr>
-      <w:bookmarkStart w:id="4" w:name="_Toc119021006"/>
+      <w:bookmarkStart w:id="4" w:name="_Toc119351884"/>
       <w:r>
         <w:rPr>
           <w:b/>
@@ -2598,7 +2669,7 @@
           <w:szCs w:val="28"/>
         </w:rPr>
       </w:pPr>
-      <w:bookmarkStart w:id="5" w:name="_Toc119021007"/>
+      <w:bookmarkStart w:id="5" w:name="_Toc119351885"/>
       <w:r>
         <w:rPr>
           <w:b/>
@@ -2978,7 +3049,7 @@
           <w:bCs/>
         </w:rPr>
       </w:pPr>
-      <w:bookmarkStart w:id="6" w:name="_Toc119021008"/>
+      <w:bookmarkStart w:id="6" w:name="_Toc119351886"/>
       <w:r>
         <w:rPr>
           <w:b/>
@@ -3172,7 +3243,7 @@
           <w:bCs/>
         </w:rPr>
       </w:pPr>
-      <w:bookmarkStart w:id="7" w:name="_Toc119021009"/>
+      <w:bookmarkStart w:id="7" w:name="_Toc119351887"/>
       <w:r>
         <w:rPr>
           <w:b/>
@@ -3239,22 +3310,1045 @@
         </w:rPr>
         <w:t xml:space="preserve">From this we were able to create </w:t>
       </w:r>
+      <w:r>
+        <w:rPr>
+          <w:sz w:val="24"/>
+          <w:szCs w:val="24"/>
+        </w:rPr>
+        <w:t>3</w:t>
+      </w:r>
+      <w:r>
+        <w:rPr>
+          <w:sz w:val="24"/>
+          <w:szCs w:val="24"/>
+        </w:rPr>
+        <w:t xml:space="preserve"> dashboards demonstrating various instances that exist in the data.</w:t>
+      </w:r>
+    </w:p>
+    <w:p>
+      <w:pPr>
+        <w:pStyle w:val="Heading2"/>
+        <w:rPr>
+          <w:rFonts w:ascii="Times New Roman" w:eastAsia="Times New Roman" w:hAnsi="Times New Roman" w:cs="Times New Roman"/>
+          <w:sz w:val="24"/>
+          <w:szCs w:val="24"/>
+          <w:lang w:val="en-US"/>
+        </w:rPr>
+      </w:pPr>
+      <w:bookmarkStart w:id="8" w:name="_Toc119351888"/>
+      <w:r>
+        <w:rPr>
+          <w:rFonts w:eastAsia="Times New Roman"/>
+          <w:lang w:val="en-US"/>
+        </w:rPr>
+        <w:t xml:space="preserve">Analysis of </w:t>
+      </w:r>
+      <w:r>
+        <w:rPr>
+          <w:rFonts w:eastAsia="Times New Roman"/>
+          <w:lang w:val="en-US"/>
+        </w:rPr>
+        <w:t>visualizations</w:t>
+      </w:r>
+      <w:r>
+        <w:rPr>
+          <w:rFonts w:eastAsia="Times New Roman"/>
+          <w:lang w:val="en-US"/>
+        </w:rPr>
+        <w:t xml:space="preserve"> from each cluster.</w:t>
+      </w:r>
+      <w:bookmarkEnd w:id="8"/>
+      <w:r>
+        <w:rPr>
+          <w:rFonts w:eastAsia="Times New Roman"/>
+          <w:lang w:val="en-US"/>
+        </w:rPr>
+        <w:t> </w:t>
+      </w:r>
+    </w:p>
+    <w:p>
+      <w:pPr>
+        <w:spacing w:after="0" w:line="240" w:lineRule="auto"/>
+        <w:rPr>
+          <w:rFonts w:ascii="Times New Roman" w:eastAsia="Times New Roman" w:hAnsi="Times New Roman" w:cs="Times New Roman"/>
+          <w:sz w:val="24"/>
+          <w:szCs w:val="24"/>
+          <w:lang w:val="en-US"/>
+        </w:rPr>
+      </w:pPr>
+    </w:p>
+    <w:p>
+      <w:pPr>
+        <w:spacing w:after="0" w:line="240" w:lineRule="auto"/>
+        <w:rPr>
+          <w:rFonts w:ascii="Times New Roman" w:eastAsia="Times New Roman" w:hAnsi="Times New Roman" w:cs="Times New Roman"/>
+          <w:sz w:val="24"/>
+          <w:szCs w:val="24"/>
+          <w:lang w:val="en-US"/>
+        </w:rPr>
+      </w:pPr>
+      <w:r>
+        <w:rPr>
+          <w:rFonts w:ascii="Arial" w:eastAsia="Times New Roman" w:hAnsi="Arial" w:cs="Arial"/>
+          <w:b/>
+          <w:bCs/>
+          <w:color w:val="000000"/>
+          <w:lang w:val="en-US"/>
+        </w:rPr>
+        <w:t>Demographics </w:t>
+      </w:r>
+    </w:p>
+    <w:p>
+      <w:pPr>
+        <w:spacing w:after="0" w:line="240" w:lineRule="auto"/>
+        <w:rPr>
+          <w:rFonts w:ascii="Times New Roman" w:eastAsia="Times New Roman" w:hAnsi="Times New Roman" w:cs="Times New Roman"/>
+          <w:sz w:val="24"/>
+          <w:szCs w:val="24"/>
+          <w:lang w:val="en-US"/>
+        </w:rPr>
+      </w:pPr>
+    </w:p>
+    <w:p>
+      <w:pPr>
+        <w:spacing w:after="0" w:line="240" w:lineRule="auto"/>
+        <w:rPr>
+          <w:rFonts w:ascii="Times New Roman" w:eastAsia="Times New Roman" w:hAnsi="Times New Roman" w:cs="Times New Roman"/>
+          <w:sz w:val="24"/>
+          <w:szCs w:val="24"/>
+          <w:lang w:val="en-US"/>
+        </w:rPr>
+      </w:pPr>
+      <w:r>
+        <w:rPr>
+          <w:rFonts w:ascii="Arial" w:eastAsia="Times New Roman" w:hAnsi="Arial" w:cs="Arial"/>
+          <w:color w:val="000000"/>
+          <w:lang w:val="en-US"/>
+        </w:rPr>
+        <w:t xml:space="preserve">Ratio of </w:t>
+      </w:r>
+      <w:r>
+        <w:rPr>
+          <w:rFonts w:ascii="Arial" w:eastAsia="Times New Roman" w:hAnsi="Arial" w:cs="Arial"/>
+          <w:color w:val="000000"/>
+          <w:lang w:val="en-US"/>
+        </w:rPr>
+        <w:t>male: female</w:t>
+      </w:r>
+      <w:r>
+        <w:rPr>
+          <w:rFonts w:ascii="Arial" w:eastAsia="Times New Roman" w:hAnsi="Arial" w:cs="Arial"/>
+          <w:color w:val="000000"/>
+          <w:lang w:val="en-US"/>
+        </w:rPr>
+        <w:t xml:space="preserve"> is 50:50, and this is observed between all clusters. However, the split between married/not married is also ~50:50, but this varies a lot between the clusters.</w:t>
+      </w:r>
+    </w:p>
+    <w:p>
+      <w:pPr>
+        <w:spacing w:after="0" w:line="240" w:lineRule="auto"/>
+        <w:rPr>
+          <w:rFonts w:ascii="Times New Roman" w:eastAsia="Times New Roman" w:hAnsi="Times New Roman" w:cs="Times New Roman"/>
+          <w:sz w:val="24"/>
+          <w:szCs w:val="24"/>
+          <w:lang w:val="en-US"/>
+        </w:rPr>
+      </w:pPr>
+    </w:p>
+    <w:p>
+      <w:pPr>
+        <w:spacing w:after="0" w:line="240" w:lineRule="auto"/>
+        <w:rPr>
+          <w:rFonts w:ascii="Times New Roman" w:eastAsia="Times New Roman" w:hAnsi="Times New Roman" w:cs="Times New Roman"/>
+          <w:sz w:val="24"/>
+          <w:szCs w:val="24"/>
+          <w:lang w:val="en-US"/>
+        </w:rPr>
+      </w:pPr>
+      <w:r>
+        <w:rPr>
+          <w:rFonts w:ascii="Arial" w:eastAsia="Times New Roman" w:hAnsi="Arial" w:cs="Arial"/>
+          <w:color w:val="000000"/>
+          <w:lang w:val="en-US"/>
+        </w:rPr>
+        <w:t>Cluster 0 &amp; 3 - almost all married</w:t>
+      </w:r>
+    </w:p>
+    <w:p>
+      <w:pPr>
+        <w:spacing w:after="0" w:line="240" w:lineRule="auto"/>
+        <w:rPr>
+          <w:rFonts w:ascii="Times New Roman" w:eastAsia="Times New Roman" w:hAnsi="Times New Roman" w:cs="Times New Roman"/>
+          <w:sz w:val="24"/>
+          <w:szCs w:val="24"/>
+          <w:lang w:val="en-US"/>
+        </w:rPr>
+      </w:pPr>
+    </w:p>
+    <w:p>
+      <w:pPr>
+        <w:spacing w:after="0" w:line="240" w:lineRule="auto"/>
+        <w:rPr>
+          <w:rFonts w:ascii="Times New Roman" w:eastAsia="Times New Roman" w:hAnsi="Times New Roman" w:cs="Times New Roman"/>
+          <w:sz w:val="24"/>
+          <w:szCs w:val="24"/>
+          <w:lang w:val="en-US"/>
+        </w:rPr>
+      </w:pPr>
+      <w:r>
+        <w:rPr>
+          <w:rFonts w:ascii="Arial" w:eastAsia="Times New Roman" w:hAnsi="Arial" w:cs="Arial"/>
+          <w:color w:val="000000"/>
+          <w:lang w:val="en-US"/>
+        </w:rPr>
+        <w:t>Cluster 2 - mostly not married </w:t>
+      </w:r>
+    </w:p>
+    <w:p>
+      <w:pPr>
+        <w:spacing w:after="0" w:line="240" w:lineRule="auto"/>
+        <w:rPr>
+          <w:rFonts w:ascii="Times New Roman" w:eastAsia="Times New Roman" w:hAnsi="Times New Roman" w:cs="Times New Roman"/>
+          <w:sz w:val="24"/>
+          <w:szCs w:val="24"/>
+          <w:lang w:val="en-US"/>
+        </w:rPr>
+      </w:pPr>
+      <w:r>
+        <w:rPr>
+          <w:rFonts w:ascii="Arial" w:eastAsia="Times New Roman" w:hAnsi="Arial" w:cs="Arial"/>
+          <w:color w:val="000000"/>
+          <w:lang w:val="en-US"/>
+        </w:rPr>
+        <w:t>Clusters</w:t>
+      </w:r>
+      <w:r>
+        <w:rPr>
+          <w:rFonts w:ascii="Arial" w:eastAsia="Times New Roman" w:hAnsi="Arial" w:cs="Arial"/>
+          <w:color w:val="000000"/>
+          <w:lang w:val="en-US"/>
+        </w:rPr>
+        <w:t xml:space="preserve"> 1&amp; 3 - fewer customers that are 65+</w:t>
+      </w:r>
+    </w:p>
+    <w:p>
+      <w:pPr>
+        <w:spacing w:after="0" w:line="240" w:lineRule="auto"/>
+        <w:rPr>
+          <w:rFonts w:ascii="Times New Roman" w:eastAsia="Times New Roman" w:hAnsi="Times New Roman" w:cs="Times New Roman"/>
+          <w:sz w:val="24"/>
+          <w:szCs w:val="24"/>
+          <w:lang w:val="en-US"/>
+        </w:rPr>
+      </w:pPr>
+    </w:p>
+    <w:p>
+      <w:pPr>
+        <w:spacing w:after="0" w:line="240" w:lineRule="auto"/>
+        <w:rPr>
+          <w:rFonts w:ascii="Times New Roman" w:eastAsia="Times New Roman" w:hAnsi="Times New Roman" w:cs="Times New Roman"/>
+          <w:sz w:val="24"/>
+          <w:szCs w:val="24"/>
+          <w:lang w:val="en-US"/>
+        </w:rPr>
+      </w:pPr>
+      <w:r>
+        <w:rPr>
+          <w:rFonts w:ascii="Arial" w:eastAsia="Times New Roman" w:hAnsi="Arial" w:cs="Arial"/>
+          <w:color w:val="000000"/>
+          <w:lang w:val="en-US"/>
+        </w:rPr>
+        <w:t>With regards to locations, we can see a lot of customers are based in LA and the surrounding areas, but also all over California. </w:t>
+      </w:r>
+    </w:p>
+    <w:p>
+      <w:pPr>
+        <w:spacing w:after="0" w:line="240" w:lineRule="auto"/>
+        <w:rPr>
+          <w:rFonts w:ascii="Times New Roman" w:eastAsia="Times New Roman" w:hAnsi="Times New Roman" w:cs="Times New Roman"/>
+          <w:sz w:val="24"/>
+          <w:szCs w:val="24"/>
+          <w:lang w:val="en-US"/>
+        </w:rPr>
+      </w:pPr>
+    </w:p>
+    <w:p>
+      <w:pPr>
+        <w:spacing w:after="0" w:line="240" w:lineRule="auto"/>
+        <w:rPr>
+          <w:rFonts w:ascii="Times New Roman" w:eastAsia="Times New Roman" w:hAnsi="Times New Roman" w:cs="Times New Roman"/>
+          <w:sz w:val="24"/>
+          <w:szCs w:val="24"/>
+          <w:lang w:val="en-US"/>
+        </w:rPr>
+      </w:pPr>
+      <w:r>
+        <w:rPr>
+          <w:rFonts w:ascii="Arial" w:eastAsia="Times New Roman" w:hAnsi="Arial" w:cs="Arial"/>
+          <w:b/>
+          <w:bCs/>
+          <w:color w:val="000000"/>
+          <w:lang w:val="en-US"/>
+        </w:rPr>
+        <w:t>Revenue</w:t>
+      </w:r>
+    </w:p>
+    <w:p>
+      <w:pPr>
+        <w:spacing w:after="0" w:line="240" w:lineRule="auto"/>
+        <w:rPr>
+          <w:rFonts w:ascii="Times New Roman" w:eastAsia="Times New Roman" w:hAnsi="Times New Roman" w:cs="Times New Roman"/>
+          <w:sz w:val="24"/>
+          <w:szCs w:val="24"/>
+          <w:lang w:val="en-US"/>
+        </w:rPr>
+      </w:pPr>
+    </w:p>
+    <w:p>
+      <w:pPr>
+        <w:spacing w:after="0" w:line="240" w:lineRule="auto"/>
+        <w:rPr>
+          <w:rFonts w:ascii="Times New Roman" w:eastAsia="Times New Roman" w:hAnsi="Times New Roman" w:cs="Times New Roman"/>
+          <w:sz w:val="24"/>
+          <w:szCs w:val="24"/>
+          <w:lang w:val="en-US"/>
+        </w:rPr>
+      </w:pPr>
+      <w:r>
+        <w:rPr>
+          <w:rFonts w:ascii="Arial" w:eastAsia="Times New Roman" w:hAnsi="Arial" w:cs="Arial"/>
+          <w:color w:val="000000"/>
+          <w:lang w:val="en-US"/>
+        </w:rPr>
+        <w:t>The first</w:t>
+      </w:r>
+      <w:r>
+        <w:rPr>
+          <w:rFonts w:ascii="Arial" w:eastAsia="Times New Roman" w:hAnsi="Arial" w:cs="Arial"/>
+          <w:color w:val="000000"/>
+          <w:lang w:val="en-US"/>
+        </w:rPr>
+        <w:t xml:space="preserve"> graph shows </w:t>
+      </w:r>
+      <w:r>
+        <w:rPr>
+          <w:rFonts w:ascii="Arial" w:eastAsia="Times New Roman" w:hAnsi="Arial" w:cs="Arial"/>
+          <w:color w:val="000000"/>
+          <w:lang w:val="en-US"/>
+        </w:rPr>
+        <w:t xml:space="preserve">the </w:t>
+      </w:r>
+      <w:r>
+        <w:rPr>
+          <w:rFonts w:ascii="Arial" w:eastAsia="Times New Roman" w:hAnsi="Arial" w:cs="Arial"/>
+          <w:color w:val="000000"/>
+          <w:lang w:val="en-US"/>
+        </w:rPr>
+        <w:t xml:space="preserve">revenue generated from each cluster &amp; second graph shows </w:t>
+      </w:r>
+      <w:r>
+        <w:rPr>
+          <w:rFonts w:ascii="Arial" w:eastAsia="Times New Roman" w:hAnsi="Arial" w:cs="Arial"/>
+          <w:color w:val="000000"/>
+          <w:lang w:val="en-US"/>
+        </w:rPr>
+        <w:t xml:space="preserve">the </w:t>
+      </w:r>
+      <w:r>
+        <w:rPr>
+          <w:rFonts w:ascii="Arial" w:eastAsia="Times New Roman" w:hAnsi="Arial" w:cs="Arial"/>
+          <w:color w:val="000000"/>
+          <w:lang w:val="en-US"/>
+        </w:rPr>
+        <w:t>number of customers in each cluster </w:t>
+      </w:r>
+    </w:p>
+    <w:p>
+      <w:pPr>
+        <w:spacing w:after="0" w:line="240" w:lineRule="auto"/>
+        <w:rPr>
+          <w:rFonts w:ascii="Times New Roman" w:eastAsia="Times New Roman" w:hAnsi="Times New Roman" w:cs="Times New Roman"/>
+          <w:sz w:val="24"/>
+          <w:szCs w:val="24"/>
+          <w:lang w:val="en-US"/>
+        </w:rPr>
+      </w:pPr>
+    </w:p>
+    <w:p>
+      <w:pPr>
+        <w:spacing w:after="0" w:line="240" w:lineRule="auto"/>
+        <w:rPr>
+          <w:rFonts w:ascii="Times New Roman" w:eastAsia="Times New Roman" w:hAnsi="Times New Roman" w:cs="Times New Roman"/>
+          <w:sz w:val="24"/>
+          <w:szCs w:val="24"/>
+          <w:lang w:val="en-US"/>
+        </w:rPr>
+      </w:pPr>
+      <w:r>
+        <w:rPr>
+          <w:rFonts w:ascii="Arial" w:eastAsia="Times New Roman" w:hAnsi="Arial" w:cs="Arial"/>
+          <w:color w:val="000000"/>
+          <w:lang w:val="en-US"/>
+        </w:rPr>
+        <w:t xml:space="preserve">Cluster 0 has the highest total revenue, but </w:t>
+      </w:r>
+      <w:r>
+        <w:rPr>
+          <w:rFonts w:ascii="Arial" w:eastAsia="Times New Roman" w:hAnsi="Arial" w:cs="Arial"/>
+          <w:color w:val="000000"/>
+          <w:lang w:val="en-US"/>
+        </w:rPr>
+        <w:t>it’s</w:t>
+      </w:r>
+      <w:r>
+        <w:rPr>
+          <w:rFonts w:ascii="Arial" w:eastAsia="Times New Roman" w:hAnsi="Arial" w:cs="Arial"/>
+          <w:color w:val="000000"/>
+          <w:lang w:val="en-US"/>
+        </w:rPr>
+        <w:t xml:space="preserve"> the second smallest size cluster. 1158 customers producing 8m in total revenue. </w:t>
+      </w:r>
+    </w:p>
+    <w:p>
+      <w:pPr>
+        <w:spacing w:after="0" w:line="240" w:lineRule="auto"/>
+        <w:rPr>
+          <w:rFonts w:ascii="Times New Roman" w:eastAsia="Times New Roman" w:hAnsi="Times New Roman" w:cs="Times New Roman"/>
+          <w:sz w:val="24"/>
+          <w:szCs w:val="24"/>
+          <w:lang w:val="en-US"/>
+        </w:rPr>
+      </w:pPr>
+    </w:p>
+    <w:p>
+      <w:pPr>
+        <w:spacing w:after="0" w:line="240" w:lineRule="auto"/>
+        <w:rPr>
+          <w:rFonts w:ascii="Times New Roman" w:eastAsia="Times New Roman" w:hAnsi="Times New Roman" w:cs="Times New Roman"/>
+          <w:sz w:val="24"/>
+          <w:szCs w:val="24"/>
+          <w:lang w:val="en-US"/>
+        </w:rPr>
+      </w:pPr>
+      <w:r>
+        <w:rPr>
+          <w:rFonts w:ascii="Arial" w:eastAsia="Times New Roman" w:hAnsi="Arial" w:cs="Arial"/>
+          <w:color w:val="000000"/>
+          <w:lang w:val="en-US"/>
+        </w:rPr>
+        <w:t>Cluster 0 is closely followed by cluster 4 in terms of revenue amount brought in.</w:t>
+      </w:r>
+    </w:p>
+    <w:p>
+      <w:pPr>
+        <w:spacing w:after="0" w:line="240" w:lineRule="auto"/>
+        <w:rPr>
+          <w:rFonts w:ascii="Times New Roman" w:eastAsia="Times New Roman" w:hAnsi="Times New Roman" w:cs="Times New Roman"/>
+          <w:sz w:val="24"/>
+          <w:szCs w:val="24"/>
+          <w:lang w:val="en-US"/>
+        </w:rPr>
+      </w:pPr>
+    </w:p>
+    <w:p>
+      <w:pPr>
+        <w:spacing w:after="0" w:line="240" w:lineRule="auto"/>
+        <w:rPr>
+          <w:rFonts w:ascii="Times New Roman" w:eastAsia="Times New Roman" w:hAnsi="Times New Roman" w:cs="Times New Roman"/>
+          <w:sz w:val="24"/>
+          <w:szCs w:val="24"/>
+          <w:lang w:val="en-US"/>
+        </w:rPr>
+      </w:pPr>
+      <w:r>
+        <w:rPr>
+          <w:rFonts w:ascii="Arial" w:eastAsia="Times New Roman" w:hAnsi="Arial" w:cs="Arial"/>
+          <w:color w:val="000000"/>
+          <w:lang w:val="en-US"/>
+        </w:rPr>
+        <w:t>Cluster 2 has the most customers in it, but it brings in the second smallest amount of revenue. </w:t>
+      </w:r>
+    </w:p>
+    <w:p>
+      <w:pPr>
+        <w:spacing w:after="0" w:line="240" w:lineRule="auto"/>
+        <w:rPr>
+          <w:rFonts w:ascii="Times New Roman" w:eastAsia="Times New Roman" w:hAnsi="Times New Roman" w:cs="Times New Roman"/>
+          <w:sz w:val="24"/>
+          <w:szCs w:val="24"/>
+          <w:lang w:val="en-US"/>
+        </w:rPr>
+      </w:pPr>
+    </w:p>
+    <w:p>
+      <w:pPr>
+        <w:spacing w:after="0" w:line="240" w:lineRule="auto"/>
+        <w:rPr>
+          <w:rFonts w:ascii="Times New Roman" w:eastAsia="Times New Roman" w:hAnsi="Times New Roman" w:cs="Times New Roman"/>
+          <w:sz w:val="24"/>
+          <w:szCs w:val="24"/>
+          <w:lang w:val="en-US"/>
+        </w:rPr>
+      </w:pPr>
+      <w:r>
+        <w:rPr>
+          <w:rFonts w:ascii="Arial" w:eastAsia="Times New Roman" w:hAnsi="Arial" w:cs="Arial"/>
+          <w:b/>
+          <w:bCs/>
+          <w:color w:val="000000"/>
+          <w:lang w:val="en-US"/>
+        </w:rPr>
+        <w:t>CONTD</w:t>
+      </w:r>
+    </w:p>
+    <w:p>
+      <w:pPr>
+        <w:spacing w:after="0" w:line="240" w:lineRule="auto"/>
+        <w:rPr>
+          <w:rFonts w:ascii="Times New Roman" w:eastAsia="Times New Roman" w:hAnsi="Times New Roman" w:cs="Times New Roman"/>
+          <w:sz w:val="24"/>
+          <w:szCs w:val="24"/>
+          <w:lang w:val="en-US"/>
+        </w:rPr>
+      </w:pPr>
+      <w:r>
+        <w:rPr>
+          <w:rFonts w:ascii="Arial" w:eastAsia="Times New Roman" w:hAnsi="Arial" w:cs="Arial"/>
+          <w:color w:val="000000"/>
+          <w:lang w:val="en-US"/>
+        </w:rPr>
+        <w:t>To continue looking at these clusters, here we can see how long the customers have been with the company, the contract type they are on and their churn rate.</w:t>
+      </w:r>
+    </w:p>
+    <w:p>
+      <w:pPr>
+        <w:spacing w:after="0" w:line="240" w:lineRule="auto"/>
+        <w:rPr>
+          <w:rFonts w:ascii="Times New Roman" w:eastAsia="Times New Roman" w:hAnsi="Times New Roman" w:cs="Times New Roman"/>
+          <w:sz w:val="24"/>
+          <w:szCs w:val="24"/>
+          <w:lang w:val="en-US"/>
+        </w:rPr>
+      </w:pPr>
+    </w:p>
+    <w:p>
+      <w:pPr>
+        <w:spacing w:after="0" w:line="240" w:lineRule="auto"/>
+        <w:rPr>
+          <w:rFonts w:ascii="Times New Roman" w:eastAsia="Times New Roman" w:hAnsi="Times New Roman" w:cs="Times New Roman"/>
+          <w:sz w:val="24"/>
+          <w:szCs w:val="24"/>
+          <w:lang w:val="en-US"/>
+        </w:rPr>
+      </w:pPr>
+      <w:r>
+        <w:rPr>
+          <w:rFonts w:ascii="Arial" w:eastAsia="Times New Roman" w:hAnsi="Arial" w:cs="Arial"/>
+          <w:color w:val="000000"/>
+          <w:lang w:val="en-US"/>
+        </w:rPr>
+        <w:t xml:space="preserve">Cluster 0 - most customers are in </w:t>
+      </w:r>
+      <w:r>
+        <w:rPr>
+          <w:rFonts w:ascii="Arial" w:eastAsia="Times New Roman" w:hAnsi="Arial" w:cs="Arial"/>
+          <w:color w:val="000000"/>
+          <w:lang w:val="en-US"/>
+        </w:rPr>
+        <w:t>2-year</w:t>
+      </w:r>
+      <w:r>
+        <w:rPr>
+          <w:rFonts w:ascii="Arial" w:eastAsia="Times New Roman" w:hAnsi="Arial" w:cs="Arial"/>
+          <w:color w:val="000000"/>
+          <w:lang w:val="en-US"/>
+        </w:rPr>
+        <w:t xml:space="preserve"> contracts, there is very little churn, </w:t>
+      </w:r>
+      <w:r>
+        <w:rPr>
+          <w:rFonts w:ascii="Arial" w:eastAsia="Times New Roman" w:hAnsi="Arial" w:cs="Arial"/>
+          <w:color w:val="000000"/>
+          <w:lang w:val="en-US"/>
+        </w:rPr>
+        <w:t xml:space="preserve">and </w:t>
+      </w:r>
+      <w:r>
+        <w:rPr>
+          <w:rFonts w:ascii="Arial" w:eastAsia="Times New Roman" w:hAnsi="Arial" w:cs="Arial"/>
+          <w:color w:val="000000"/>
+          <w:lang w:val="en-US"/>
+        </w:rPr>
+        <w:t>most of the customers had been with the company for more than 65 months). </w:t>
+      </w:r>
+    </w:p>
+    <w:p>
+      <w:pPr>
+        <w:spacing w:after="0" w:line="240" w:lineRule="auto"/>
+        <w:rPr>
+          <w:rFonts w:ascii="Times New Roman" w:eastAsia="Times New Roman" w:hAnsi="Times New Roman" w:cs="Times New Roman"/>
+          <w:sz w:val="24"/>
+          <w:szCs w:val="24"/>
+          <w:lang w:val="en-US"/>
+        </w:rPr>
+      </w:pPr>
+    </w:p>
+    <w:p>
+      <w:pPr>
+        <w:spacing w:after="0" w:line="240" w:lineRule="auto"/>
+        <w:rPr>
+          <w:rFonts w:ascii="Times New Roman" w:eastAsia="Times New Roman" w:hAnsi="Times New Roman" w:cs="Times New Roman"/>
+          <w:sz w:val="24"/>
+          <w:szCs w:val="24"/>
+          <w:lang w:val="en-US"/>
+        </w:rPr>
+      </w:pPr>
+      <w:r>
+        <w:rPr>
+          <w:rFonts w:ascii="Arial" w:eastAsia="Times New Roman" w:hAnsi="Arial" w:cs="Arial"/>
+          <w:color w:val="000000"/>
+          <w:lang w:val="en-US"/>
+        </w:rPr>
+        <w:t xml:space="preserve">Cluster 1 - most customers in this cluster are new to the </w:t>
+      </w:r>
+      <w:r>
+        <w:rPr>
+          <w:rFonts w:ascii="Arial" w:eastAsia="Times New Roman" w:hAnsi="Arial" w:cs="Arial"/>
+          <w:color w:val="000000"/>
+          <w:lang w:val="en-US"/>
+        </w:rPr>
+        <w:t xml:space="preserve">company, </w:t>
+      </w:r>
+      <w:r>
+        <w:rPr>
+          <w:rFonts w:ascii="Arial" w:eastAsia="Times New Roman" w:hAnsi="Arial" w:cs="Arial"/>
+          <w:color w:val="000000"/>
+          <w:lang w:val="en-US"/>
+        </w:rPr>
+        <w:t xml:space="preserve">and </w:t>
+      </w:r>
+      <w:r>
+        <w:rPr>
+          <w:rFonts w:ascii="Arial" w:eastAsia="Times New Roman" w:hAnsi="Arial" w:cs="Arial"/>
+          <w:color w:val="000000"/>
+          <w:lang w:val="en-US"/>
+        </w:rPr>
+        <w:t>a lot are staying</w:t>
+      </w:r>
+    </w:p>
+    <w:p>
+      <w:pPr>
+        <w:spacing w:after="0" w:line="240" w:lineRule="auto"/>
+        <w:rPr>
+          <w:rFonts w:ascii="Times New Roman" w:eastAsia="Times New Roman" w:hAnsi="Times New Roman" w:cs="Times New Roman"/>
+          <w:sz w:val="24"/>
+          <w:szCs w:val="24"/>
+          <w:lang w:val="en-US"/>
+        </w:rPr>
+      </w:pPr>
+    </w:p>
+    <w:p>
+      <w:pPr>
+        <w:spacing w:after="0" w:line="240" w:lineRule="auto"/>
+        <w:rPr>
+          <w:rFonts w:ascii="Times New Roman" w:eastAsia="Times New Roman" w:hAnsi="Times New Roman" w:cs="Times New Roman"/>
+          <w:sz w:val="24"/>
+          <w:szCs w:val="24"/>
+          <w:lang w:val="en-US"/>
+        </w:rPr>
+      </w:pPr>
+      <w:r>
+        <w:rPr>
+          <w:rFonts w:ascii="Arial" w:eastAsia="Times New Roman" w:hAnsi="Arial" w:cs="Arial"/>
+          <w:color w:val="000000"/>
+          <w:lang w:val="en-US"/>
+        </w:rPr>
+        <w:lastRenderedPageBreak/>
+        <w:t>Cluster 2 - highest churn rate, mostly new to the company and on month-month contracts</w:t>
+      </w:r>
+    </w:p>
+    <w:p>
+      <w:pPr>
+        <w:spacing w:after="0" w:line="240" w:lineRule="auto"/>
+        <w:rPr>
+          <w:rFonts w:ascii="Times New Roman" w:eastAsia="Times New Roman" w:hAnsi="Times New Roman" w:cs="Times New Roman"/>
+          <w:sz w:val="24"/>
+          <w:szCs w:val="24"/>
+          <w:lang w:val="en-US"/>
+        </w:rPr>
+      </w:pPr>
+    </w:p>
+    <w:p>
+      <w:pPr>
+        <w:spacing w:after="0" w:line="240" w:lineRule="auto"/>
+        <w:rPr>
+          <w:rFonts w:ascii="Times New Roman" w:eastAsia="Times New Roman" w:hAnsi="Times New Roman" w:cs="Times New Roman"/>
+          <w:sz w:val="24"/>
+          <w:szCs w:val="24"/>
+          <w:lang w:val="en-US"/>
+        </w:rPr>
+      </w:pPr>
+      <w:r>
+        <w:rPr>
+          <w:rFonts w:ascii="Arial" w:eastAsia="Times New Roman" w:hAnsi="Arial" w:cs="Arial"/>
+          <w:color w:val="000000"/>
+          <w:lang w:val="en-US"/>
+        </w:rPr>
+        <w:t>Cluster</w:t>
+      </w:r>
+      <w:r>
+        <w:rPr>
+          <w:rFonts w:ascii="Arial" w:eastAsia="Times New Roman" w:hAnsi="Arial" w:cs="Arial"/>
+          <w:color w:val="000000"/>
+          <w:lang w:val="en-US"/>
+        </w:rPr>
+        <w:t xml:space="preserve"> 3 - lowest churn rate, a lot have been with the company a long time </w:t>
+      </w:r>
+      <w:r>
+        <w:rPr>
+          <w:rFonts w:ascii="Arial" w:eastAsia="Times New Roman" w:hAnsi="Arial" w:cs="Arial"/>
+          <w:color w:val="000000"/>
+          <w:lang w:val="en-US"/>
+        </w:rPr>
+        <w:t>–</w:t>
+      </w:r>
+      <w:r>
+        <w:rPr>
+          <w:rFonts w:ascii="Arial" w:eastAsia="Times New Roman" w:hAnsi="Arial" w:cs="Arial"/>
+          <w:color w:val="000000"/>
+          <w:lang w:val="en-US"/>
+        </w:rPr>
+        <w:t xml:space="preserve"> </w:t>
+      </w:r>
+      <w:r>
+        <w:rPr>
+          <w:rFonts w:ascii="Arial" w:eastAsia="Times New Roman" w:hAnsi="Arial" w:cs="Arial"/>
+          <w:color w:val="000000"/>
+          <w:lang w:val="en-US"/>
+        </w:rPr>
+        <w:t>2-year</w:t>
+      </w:r>
+      <w:r>
+        <w:rPr>
+          <w:rFonts w:ascii="Arial" w:eastAsia="Times New Roman" w:hAnsi="Arial" w:cs="Arial"/>
+          <w:color w:val="000000"/>
+          <w:lang w:val="en-US"/>
+        </w:rPr>
+        <w:t xml:space="preserve"> contract</w:t>
+      </w:r>
+    </w:p>
+    <w:p>
+      <w:pPr>
+        <w:spacing w:after="0" w:line="240" w:lineRule="auto"/>
+        <w:rPr>
+          <w:rFonts w:ascii="Times New Roman" w:eastAsia="Times New Roman" w:hAnsi="Times New Roman" w:cs="Times New Roman"/>
+          <w:sz w:val="24"/>
+          <w:szCs w:val="24"/>
+          <w:lang w:val="en-US"/>
+        </w:rPr>
+      </w:pPr>
+    </w:p>
+    <w:p>
+      <w:pPr>
+        <w:spacing w:after="0" w:line="240" w:lineRule="auto"/>
+        <w:rPr>
+          <w:rFonts w:ascii="Times New Roman" w:eastAsia="Times New Roman" w:hAnsi="Times New Roman" w:cs="Times New Roman"/>
+          <w:sz w:val="24"/>
+          <w:szCs w:val="24"/>
+          <w:lang w:val="en-US"/>
+        </w:rPr>
+      </w:pPr>
+      <w:r>
+        <w:rPr>
+          <w:rFonts w:ascii="Arial" w:eastAsia="Times New Roman" w:hAnsi="Arial" w:cs="Arial"/>
+          <w:b/>
+          <w:bCs/>
+          <w:color w:val="000000"/>
+          <w:lang w:val="en-US"/>
+        </w:rPr>
+        <w:t>Usage</w:t>
+      </w:r>
+    </w:p>
+    <w:p>
+      <w:pPr>
+        <w:spacing w:after="0" w:line="240" w:lineRule="auto"/>
+        <w:rPr>
+          <w:rFonts w:ascii="Times New Roman" w:eastAsia="Times New Roman" w:hAnsi="Times New Roman" w:cs="Times New Roman"/>
+          <w:sz w:val="24"/>
+          <w:szCs w:val="24"/>
+          <w:lang w:val="en-US"/>
+        </w:rPr>
+      </w:pPr>
+    </w:p>
+    <w:p>
+      <w:pPr>
+        <w:spacing w:after="0" w:line="240" w:lineRule="auto"/>
+        <w:rPr>
+          <w:rFonts w:ascii="Times New Roman" w:eastAsia="Times New Roman" w:hAnsi="Times New Roman" w:cs="Times New Roman"/>
+          <w:sz w:val="24"/>
+          <w:szCs w:val="24"/>
+          <w:lang w:val="en-US"/>
+        </w:rPr>
+      </w:pPr>
+      <w:r>
+        <w:rPr>
+          <w:rFonts w:ascii="Arial" w:eastAsia="Times New Roman" w:hAnsi="Arial" w:cs="Arial"/>
+          <w:color w:val="000000"/>
+          <w:lang w:val="en-US"/>
+        </w:rPr>
+        <w:t xml:space="preserve">Lowest revenue is brought in by cluster 1, which also has the lowest number of extra data charges &amp; </w:t>
+      </w:r>
       <w:proofErr w:type="gramStart"/>
       <w:r>
         <w:rPr>
-          <w:sz w:val="24"/>
-          <w:szCs w:val="24"/>
-        </w:rPr>
-        <w:t>a 2 dashboards</w:t>
+          <w:rFonts w:ascii="Arial" w:eastAsia="Times New Roman" w:hAnsi="Arial" w:cs="Arial"/>
+          <w:color w:val="000000"/>
+          <w:lang w:val="en-US"/>
+        </w:rPr>
+        <w:t>long distance</w:t>
       </w:r>
       <w:proofErr w:type="gramEnd"/>
       <w:r>
         <w:rPr>
-          <w:sz w:val="24"/>
-          <w:szCs w:val="24"/>
-        </w:rPr>
-        <w:t xml:space="preserve"> demonstrating various instances that exist in the data.</w:t>
-      </w:r>
+          <w:rFonts w:ascii="Arial" w:eastAsia="Times New Roman" w:hAnsi="Arial" w:cs="Arial"/>
+          <w:color w:val="000000"/>
+          <w:lang w:val="en-US"/>
+        </w:rPr>
+        <w:t xml:space="preserve"> charges, implying perhaps most revenue comes from extra charges. </w:t>
+      </w:r>
+    </w:p>
+    <w:p>
+      <w:pPr>
+        <w:spacing w:after="0" w:line="240" w:lineRule="auto"/>
+        <w:rPr>
+          <w:rFonts w:ascii="Times New Roman" w:eastAsia="Times New Roman" w:hAnsi="Times New Roman" w:cs="Times New Roman"/>
+          <w:sz w:val="24"/>
+          <w:szCs w:val="24"/>
+          <w:lang w:val="en-US"/>
+        </w:rPr>
+      </w:pPr>
+    </w:p>
+    <w:p>
+      <w:pPr>
+        <w:spacing w:after="0" w:line="240" w:lineRule="auto"/>
+        <w:rPr>
+          <w:rFonts w:ascii="Times New Roman" w:eastAsia="Times New Roman" w:hAnsi="Times New Roman" w:cs="Times New Roman"/>
+          <w:sz w:val="24"/>
+          <w:szCs w:val="24"/>
+          <w:lang w:val="en-US"/>
+        </w:rPr>
+      </w:pPr>
+      <w:r>
+        <w:rPr>
+          <w:rFonts w:ascii="Arial" w:eastAsia="Times New Roman" w:hAnsi="Arial" w:cs="Arial"/>
+          <w:color w:val="000000"/>
+          <w:lang w:val="en-US"/>
+        </w:rPr>
+        <w:t xml:space="preserve">However, cluster 0 (highest revenue), has </w:t>
+      </w:r>
+      <w:r>
+        <w:rPr>
+          <w:rFonts w:ascii="Arial" w:eastAsia="Times New Roman" w:hAnsi="Arial" w:cs="Arial"/>
+          <w:color w:val="000000"/>
+          <w:lang w:val="en-US"/>
+        </w:rPr>
+        <w:t xml:space="preserve">the </w:t>
+      </w:r>
+      <w:r>
+        <w:rPr>
+          <w:rFonts w:ascii="Arial" w:eastAsia="Times New Roman" w:hAnsi="Arial" w:cs="Arial"/>
+          <w:color w:val="000000"/>
+          <w:lang w:val="en-US"/>
+        </w:rPr>
+        <w:t xml:space="preserve">highest </w:t>
+      </w:r>
+      <w:r>
+        <w:rPr>
+          <w:rFonts w:ascii="Arial" w:eastAsia="Times New Roman" w:hAnsi="Arial" w:cs="Arial"/>
+          <w:color w:val="000000"/>
+          <w:lang w:val="en-US"/>
+        </w:rPr>
+        <w:t>long-distance</w:t>
+      </w:r>
+      <w:r>
+        <w:rPr>
+          <w:rFonts w:ascii="Arial" w:eastAsia="Times New Roman" w:hAnsi="Arial" w:cs="Arial"/>
+          <w:color w:val="000000"/>
+          <w:lang w:val="en-US"/>
+        </w:rPr>
+        <w:t xml:space="preserve"> charges and extra data charges, despite most customers being on unlimited data plans (potential for offering better plans for these customers?).</w:t>
+      </w:r>
+    </w:p>
+    <w:p>
+      <w:pPr>
+        <w:spacing w:after="0" w:line="240" w:lineRule="auto"/>
+        <w:rPr>
+          <w:rFonts w:ascii="Times New Roman" w:eastAsia="Times New Roman" w:hAnsi="Times New Roman" w:cs="Times New Roman"/>
+          <w:sz w:val="24"/>
+          <w:szCs w:val="24"/>
+          <w:lang w:val="en-US"/>
+        </w:rPr>
+      </w:pPr>
+    </w:p>
+    <w:p>
+      <w:pPr>
+        <w:spacing w:after="0" w:line="240" w:lineRule="auto"/>
+        <w:rPr>
+          <w:rFonts w:ascii="Times New Roman" w:eastAsia="Times New Roman" w:hAnsi="Times New Roman" w:cs="Times New Roman"/>
+          <w:sz w:val="24"/>
+          <w:szCs w:val="24"/>
+          <w:lang w:val="en-US"/>
+        </w:rPr>
+      </w:pPr>
+      <w:r>
+        <w:rPr>
+          <w:rFonts w:ascii="Arial" w:eastAsia="Times New Roman" w:hAnsi="Arial" w:cs="Arial"/>
+          <w:color w:val="000000"/>
+          <w:lang w:val="en-US"/>
+        </w:rPr>
+        <w:t>The second</w:t>
+      </w:r>
+      <w:r>
+        <w:rPr>
+          <w:rFonts w:ascii="Arial" w:eastAsia="Times New Roman" w:hAnsi="Arial" w:cs="Arial"/>
+          <w:color w:val="000000"/>
+          <w:lang w:val="en-US"/>
+        </w:rPr>
+        <w:t xml:space="preserve"> highest cluster (4) also shows lots of extra data and </w:t>
+      </w:r>
+      <w:r>
+        <w:rPr>
+          <w:rFonts w:ascii="Arial" w:eastAsia="Times New Roman" w:hAnsi="Arial" w:cs="Arial"/>
+          <w:color w:val="000000"/>
+          <w:lang w:val="en-US"/>
+        </w:rPr>
+        <w:t>long-distance</w:t>
+      </w:r>
+      <w:r>
+        <w:rPr>
+          <w:rFonts w:ascii="Arial" w:eastAsia="Times New Roman" w:hAnsi="Arial" w:cs="Arial"/>
+          <w:color w:val="000000"/>
+          <w:lang w:val="en-US"/>
+        </w:rPr>
+        <w:t xml:space="preserve"> charges, despite being on unlimited plans. </w:t>
+      </w:r>
+    </w:p>
+    <w:p>
+      <w:pPr>
+        <w:spacing w:after="0" w:line="240" w:lineRule="auto"/>
+        <w:rPr>
+          <w:rFonts w:ascii="Times New Roman" w:eastAsia="Times New Roman" w:hAnsi="Times New Roman" w:cs="Times New Roman"/>
+          <w:sz w:val="24"/>
+          <w:szCs w:val="24"/>
+          <w:lang w:val="en-US"/>
+        </w:rPr>
+      </w:pPr>
+      <w:r>
+        <w:rPr>
+          <w:rFonts w:ascii="Arial" w:eastAsia="Times New Roman" w:hAnsi="Arial" w:cs="Arial"/>
+          <w:color w:val="000000"/>
+          <w:lang w:val="en-US"/>
+        </w:rPr>
+        <w:t xml:space="preserve">Shows most of </w:t>
+      </w:r>
+      <w:r>
+        <w:rPr>
+          <w:rFonts w:ascii="Arial" w:eastAsia="Times New Roman" w:hAnsi="Arial" w:cs="Arial"/>
+          <w:color w:val="000000"/>
+          <w:lang w:val="en-US"/>
+        </w:rPr>
+        <w:t xml:space="preserve">the </w:t>
+      </w:r>
+      <w:r>
+        <w:rPr>
+          <w:rFonts w:ascii="Arial" w:eastAsia="Times New Roman" w:hAnsi="Arial" w:cs="Arial"/>
+          <w:color w:val="000000"/>
+          <w:lang w:val="en-US"/>
+        </w:rPr>
+        <w:t>revenue for the Telecom company is coming from extra charges. </w:t>
+      </w:r>
+    </w:p>
+    <w:p>
+      <w:pPr>
+        <w:spacing w:after="0" w:line="240" w:lineRule="auto"/>
+        <w:rPr>
+          <w:rFonts w:ascii="Times New Roman" w:eastAsia="Times New Roman" w:hAnsi="Times New Roman" w:cs="Times New Roman"/>
+          <w:sz w:val="24"/>
+          <w:szCs w:val="24"/>
+          <w:lang w:val="en-US"/>
+        </w:rPr>
+      </w:pPr>
+    </w:p>
+    <w:p>
+      <w:pPr>
+        <w:spacing w:after="0" w:line="240" w:lineRule="auto"/>
+        <w:jc w:val="center"/>
+        <w:rPr>
+          <w:rFonts w:ascii="Times New Roman" w:eastAsia="Times New Roman" w:hAnsi="Times New Roman" w:cs="Times New Roman"/>
+          <w:sz w:val="24"/>
+          <w:szCs w:val="24"/>
+          <w:lang w:val="en-US"/>
+        </w:rPr>
+      </w:pPr>
+      <w:r>
+        <w:rPr>
+          <w:rFonts w:ascii="Arial" w:eastAsia="Times New Roman" w:hAnsi="Arial" w:cs="Arial"/>
+          <w:b/>
+          <w:bCs/>
+          <w:color w:val="000000"/>
+          <w:lang w:val="en-US"/>
+        </w:rPr>
+        <w:t>************</w:t>
+      </w:r>
+    </w:p>
+    <w:p>
+      <w:pPr>
+        <w:spacing w:after="0" w:line="240" w:lineRule="auto"/>
+        <w:rPr>
+          <w:rFonts w:ascii="Times New Roman" w:eastAsia="Times New Roman" w:hAnsi="Times New Roman" w:cs="Times New Roman"/>
+          <w:sz w:val="24"/>
+          <w:szCs w:val="24"/>
+          <w:lang w:val="en-US"/>
+        </w:rPr>
+      </w:pPr>
+    </w:p>
+    <w:p>
+      <w:pPr>
+        <w:spacing w:after="0" w:line="240" w:lineRule="auto"/>
+        <w:rPr>
+          <w:rFonts w:ascii="Times New Roman" w:eastAsia="Times New Roman" w:hAnsi="Times New Roman" w:cs="Times New Roman"/>
+          <w:sz w:val="24"/>
+          <w:szCs w:val="24"/>
+          <w:lang w:val="en-US"/>
+        </w:rPr>
+      </w:pPr>
+      <w:proofErr w:type="gramStart"/>
+      <w:r>
+        <w:rPr>
+          <w:rFonts w:ascii="Arial" w:eastAsia="Times New Roman" w:hAnsi="Arial" w:cs="Arial"/>
+          <w:color w:val="000000"/>
+          <w:lang w:val="en-US"/>
+        </w:rPr>
+        <w:t>So</w:t>
+      </w:r>
+      <w:proofErr w:type="gramEnd"/>
+      <w:r>
+        <w:rPr>
+          <w:rFonts w:ascii="Arial" w:eastAsia="Times New Roman" w:hAnsi="Arial" w:cs="Arial"/>
+          <w:color w:val="000000"/>
+          <w:lang w:val="en-US"/>
+        </w:rPr>
+        <w:t xml:space="preserve"> the customer segments produced with the algorithms can prove very useful for the Telecom company to look at reasons for high customer churn, create better offers for customers, and know exactly which customers to target with these offers and thereby increase their revenue. </w:t>
+      </w:r>
+    </w:p>
+    <w:p>
+      <w:pPr>
+        <w:spacing w:line="360" w:lineRule="auto"/>
+        <w:rPr>
+          <w:sz w:val="24"/>
+          <w:szCs w:val="24"/>
+        </w:rPr>
+      </w:pPr>
     </w:p>
     <w:sectPr>
       <w:footerReference w:type="default" r:id="rId10"/>
@@ -4371,6 +5465,23 @@
       <w:u w:val="single"/>
     </w:rPr>
   </w:style>
+  <w:style w:type="paragraph" w:styleId="NormalWeb">
+    <w:name w:val="Normal (Web)"/>
+    <w:basedOn w:val="Normal"/>
+    <w:uiPriority w:val="99"/>
+    <w:semiHidden/>
+    <w:unhideWhenUsed/>
+    <w:rsid w:val="00B44793"/>
+    <w:pPr>
+      <w:spacing w:before="100" w:beforeAutospacing="1" w:after="100" w:afterAutospacing="1" w:line="240" w:lineRule="auto"/>
+    </w:pPr>
+    <w:rPr>
+      <w:rFonts w:ascii="Times New Roman" w:eastAsia="Times New Roman" w:hAnsi="Times New Roman" w:cs="Times New Roman"/>
+      <w:sz w:val="24"/>
+      <w:szCs w:val="24"/>
+      <w:lang w:val="en-US"/>
+    </w:rPr>
+  </w:style>
 </w:styles>
 </file>
 

</xml_diff>